<commit_message>
fix mistakes in UseCase and ER diagrams
</commit_message>
<xml_diff>
--- a/documentation.docx
+++ b/documentation.docx
@@ -233,10 +233,6 @@
         <w:br/>
         <w:t xml:space="preserve">- Рейтинг</w:t>
         <w:br/>
-        <w:t xml:space="preserve">- Возрастное ограничение</w:t>
-        <w:br/>
-        <w:t xml:space="preserve">- Количество скачиваний</w:t>
-        <w:br/>
         <w:t xml:space="preserve">- Размер игры</w:t>
       </w:r>
     </w:p>
@@ -275,11 +271,33 @@
         <w:br/>
         <w:t xml:space="preserve">- Дата основания</w:t>
         <w:br/>
-        <w:t xml:space="preserve">- Количество игр</w:t>
-        <w:br/>
         <w:t xml:space="preserve">- Адрес</w:t>
         <w:br/>
         <w:t xml:space="preserve">- Email почта</w:t>
+        <w:br/>
+        <w:t xml:space="preserve">- </w:t>
+      </w:r>
+      <w:r>
+        <w:rPr>
+          <w:rFonts w:ascii="Arial" w:hAnsi="Arial" w:cs="Arial" w:eastAsia="Arial"/>
+          <w:color w:val="auto"/>
+          <w:spacing w:val="0"/>
+          <w:position w:val="0"/>
+          <w:sz w:val="22"/>
+          <w:shd w:fill="auto" w:val="clear"/>
+        </w:rPr>
+        <w:t xml:space="preserve">Id </w:t>
+      </w:r>
+      <w:r>
+        <w:rPr>
+          <w:rFonts w:ascii="Arial" w:hAnsi="Arial" w:cs="Arial" w:eastAsia="Arial"/>
+          <w:color w:val="auto"/>
+          <w:spacing w:val="0"/>
+          <w:position w:val="0"/>
+          <w:sz w:val="22"/>
+          <w:shd w:fill="auto" w:val="clear"/>
+        </w:rPr>
+        <w:t xml:space="preserve">игры</w:t>
       </w:r>
     </w:p>
     <w:p>
@@ -323,8 +341,6 @@
         <w:br/>
         <w:t xml:space="preserve">- Рейтинг</w:t>
         <w:br/>
-        <w:t xml:space="preserve">- Количество скачиваний</w:t>
-        <w:br/>
         <w:t xml:space="preserve">- Размер мода</w:t>
       </w:r>
     </w:p>
@@ -407,17 +423,17 @@
         <w:ind w:right="0" w:left="0" w:firstLine="0"/>
         <w:jc w:val="center"/>
         <w:rPr>
-          <w:rFonts w:ascii="Arial" w:hAnsi="Arial" w:cs="Arial" w:eastAsia="Arial"/>
-          <w:color w:val="auto"/>
-          <w:spacing w:val="0"/>
-          <w:position w:val="0"/>
-          <w:sz w:val="36"/>
-          <w:shd w:fill="auto" w:val="clear"/>
-        </w:rPr>
-      </w:pPr>
-      <w:r>
-        <w:object w:dxaOrig="8402" w:dyaOrig="5811">
-          <v:rect xmlns:o="urn:schemas-microsoft-com:office:office" xmlns:v="urn:schemas-microsoft-com:vml" id="rectole0000000000" style="width:420.100000pt;height:290.550000pt" o:preferrelative="t" o:ole="">
+          <w:rFonts w:ascii="Calibri" w:hAnsi="Calibri" w:cs="Calibri" w:eastAsia="Calibri"/>
+          <w:color w:val="auto"/>
+          <w:spacing w:val="0"/>
+          <w:position w:val="0"/>
+          <w:sz w:val="22"/>
+          <w:shd w:fill="auto" w:val="clear"/>
+        </w:rPr>
+      </w:pPr>
+      <w:r>
+        <w:object w:dxaOrig="8303" w:dyaOrig="5400">
+          <v:rect xmlns:o="urn:schemas-microsoft-com:office:office" xmlns:v="urn:schemas-microsoft-com:vml" id="rectole0000000000" style="width:415.150000pt;height:270.000000pt" o:preferrelative="t" o:ole="">
             <o:lock v:ext="edit"/>
             <v:imagedata xmlns:r="http://schemas.openxmlformats.org/officeDocument/2006/relationships" r:id="docRId1" o:title=""/>
           </v:rect>
@@ -442,6 +458,21 @@
     </w:p>
     <w:p>
       <w:pPr>
+        <w:spacing w:before="0" w:after="200" w:line="240"/>
+        <w:ind w:right="0" w:left="0" w:firstLine="0"/>
+        <w:jc w:val="center"/>
+        <w:rPr>
+          <w:rFonts w:ascii="Arial" w:hAnsi="Arial" w:cs="Arial" w:eastAsia="Arial"/>
+          <w:color w:val="auto"/>
+          <w:spacing w:val="0"/>
+          <w:position w:val="0"/>
+          <w:sz w:val="36"/>
+          <w:shd w:fill="auto" w:val="clear"/>
+        </w:rPr>
+      </w:pPr>
+    </w:p>
+    <w:p>
+      <w:pPr>
         <w:spacing w:before="0" w:after="200" w:line="276"/>
         <w:ind w:right="0" w:left="0" w:firstLine="0"/>
         <w:jc w:val="center"/>
@@ -483,17 +514,17 @@
         <w:ind w:right="0" w:left="0" w:firstLine="0"/>
         <w:jc w:val="center"/>
         <w:rPr>
-          <w:rFonts w:ascii="Arial" w:hAnsi="Arial" w:cs="Arial" w:eastAsia="Arial"/>
-          <w:color w:val="auto"/>
-          <w:spacing w:val="0"/>
-          <w:position w:val="0"/>
-          <w:sz w:val="36"/>
-          <w:shd w:fill="auto" w:val="clear"/>
-        </w:rPr>
-      </w:pPr>
-      <w:r>
-        <w:object w:dxaOrig="6924" w:dyaOrig="8402">
-          <v:rect xmlns:o="urn:schemas-microsoft-com:office:office" xmlns:v="urn:schemas-microsoft-com:vml" id="rectole0000000001" style="width:346.200000pt;height:420.100000pt" o:preferrelative="t" o:ole="">
+          <w:rFonts w:ascii="Calibri" w:hAnsi="Calibri" w:cs="Calibri" w:eastAsia="Calibri"/>
+          <w:color w:val="auto"/>
+          <w:spacing w:val="0"/>
+          <w:position w:val="0"/>
+          <w:sz w:val="22"/>
+          <w:shd w:fill="auto" w:val="clear"/>
+        </w:rPr>
+      </w:pPr>
+      <w:r>
+        <w:object w:dxaOrig="8303" w:dyaOrig="6863">
+          <v:rect xmlns:o="urn:schemas-microsoft-com:office:office" xmlns:v="urn:schemas-microsoft-com:vml" id="rectole0000000001" style="width:415.150000pt;height:343.150000pt" o:preferrelative="t" o:ole="">
             <o:lock v:ext="edit"/>
             <v:imagedata xmlns:r="http://schemas.openxmlformats.org/officeDocument/2006/relationships" r:id="docRId3" o:title=""/>
           </v:rect>
@@ -518,6 +549,21 @@
     </w:p>
     <w:p>
       <w:pPr>
+        <w:spacing w:before="0" w:after="200" w:line="240"/>
+        <w:ind w:right="0" w:left="0" w:firstLine="0"/>
+        <w:jc w:val="center"/>
+        <w:rPr>
+          <w:rFonts w:ascii="Arial" w:hAnsi="Arial" w:cs="Arial" w:eastAsia="Arial"/>
+          <w:color w:val="auto"/>
+          <w:spacing w:val="0"/>
+          <w:position w:val="0"/>
+          <w:sz w:val="36"/>
+          <w:shd w:fill="auto" w:val="clear"/>
+        </w:rPr>
+      </w:pPr>
+    </w:p>
+    <w:p>
+      <w:pPr>
         <w:spacing w:before="0" w:after="200" w:line="276"/>
         <w:ind w:right="0" w:left="0" w:firstLine="0"/>
         <w:jc w:val="center"/>
@@ -568,8 +614,8 @@
         <w:t xml:space="preserve">диаграммы</w:t>
       </w:r>
       <w:r>
-        <w:object w:dxaOrig="8402" w:dyaOrig="27333">
-          <v:rect xmlns:o="urn:schemas-microsoft-com:office:office" xmlns:v="urn:schemas-microsoft-com:vml" id="rectole0000000002" style="width:420.100000pt;height:1366.650000pt" o:preferrelative="t" o:ole="">
+        <w:object w:dxaOrig="8503" w:dyaOrig="27678">
+          <v:rect xmlns:o="urn:schemas-microsoft-com:office:office" xmlns:v="urn:schemas-microsoft-com:vml" id="rectole0000000002" style="width:425.150000pt;height:1383.900000pt" o:preferrelative="t" o:ole="">
             <o:lock v:ext="edit"/>
             <v:imagedata xmlns:r="http://schemas.openxmlformats.org/officeDocument/2006/relationships" r:id="docRId5" o:title=""/>
           </v:rect>
@@ -674,8 +720,8 @@
         </w:rPr>
       </w:pPr>
       <w:r>
-        <w:object w:dxaOrig="8640" w:dyaOrig="5195">
-          <v:rect xmlns:o="urn:schemas-microsoft-com:office:office" xmlns:v="urn:schemas-microsoft-com:vml" id="rectole0000000003" style="width:432.000000pt;height:259.750000pt" o:preferrelative="t" o:ole="">
+        <w:object w:dxaOrig="8747" w:dyaOrig="5264">
+          <v:rect xmlns:o="urn:schemas-microsoft-com:office:office" xmlns:v="urn:schemas-microsoft-com:vml" id="rectole0000000003" style="width:437.350000pt;height:263.200000pt" o:preferrelative="t" o:ole="">
             <o:lock v:ext="edit"/>
             <v:imagedata xmlns:r="http://schemas.openxmlformats.org/officeDocument/2006/relationships" r:id="docRId7" o:title=""/>
           </v:rect>

</xml_diff>